<commit_message>
increased font size by two on department sign
</commit_message>
<xml_diff>
--- a/DoorSign/wwwroot/template/Misc/Department_Sign_Working.docx
+++ b/DoorSign/wwwroot/template/Misc/Department_Sign_Working.docx
@@ -129,8 +129,8 @@
                                 <w:b/>
                                 <w:bCs/>
                                 <w:color w:val="461D7C"/>
-                                <w:sz w:val="48"/>
-                                <w:szCs w:val="48"/>
+                                <w:sz w:val="52"/>
+                                <w:szCs w:val="52"/>
                               </w:rPr>
                             </w:pPr>
                             <w:r>
@@ -138,8 +138,8 @@
                                 <w:b/>
                                 <w:bCs/>
                                 <w:color w:val="461D7C"/>
-                                <w:sz w:val="48"/>
-                                <w:szCs w:val="48"/>
+                                <w:sz w:val="52"/>
+                                <w:szCs w:val="52"/>
                               </w:rPr>
                               <w:t>Last1</w:t>
                             </w:r>
@@ -148,8 +148,8 @@
                                 <w:b/>
                                 <w:bCs/>
                                 <w:color w:val="461D7C"/>
-                                <w:sz w:val="48"/>
-                                <w:szCs w:val="48"/>
+                                <w:sz w:val="52"/>
+                                <w:szCs w:val="52"/>
                               </w:rPr>
                               <w:t xml:space="preserve">, </w:t>
                             </w:r>
@@ -158,8 +158,8 @@
                                 <w:b/>
                                 <w:bCs/>
                                 <w:color w:val="461D7C"/>
-                                <w:sz w:val="48"/>
-                                <w:szCs w:val="48"/>
+                                <w:sz w:val="52"/>
+                                <w:szCs w:val="52"/>
                               </w:rPr>
                               <w:t>First1</w:t>
                             </w:r>
@@ -197,8 +197,8 @@
                           <w:b/>
                           <w:bCs/>
                           <w:color w:val="461D7C"/>
-                          <w:sz w:val="48"/>
-                          <w:szCs w:val="48"/>
+                          <w:sz w:val="52"/>
+                          <w:szCs w:val="52"/>
                         </w:rPr>
                       </w:pPr>
                       <w:r>
@@ -206,8 +206,8 @@
                           <w:b/>
                           <w:bCs/>
                           <w:color w:val="461D7C"/>
-                          <w:sz w:val="48"/>
-                          <w:szCs w:val="48"/>
+                          <w:sz w:val="52"/>
+                          <w:szCs w:val="52"/>
                         </w:rPr>
                         <w:t>Last1</w:t>
                       </w:r>
@@ -216,8 +216,8 @@
                           <w:b/>
                           <w:bCs/>
                           <w:color w:val="461D7C"/>
-                          <w:sz w:val="48"/>
-                          <w:szCs w:val="48"/>
+                          <w:sz w:val="52"/>
+                          <w:szCs w:val="52"/>
                         </w:rPr>
                         <w:t xml:space="preserve">, </w:t>
                       </w:r>
@@ -226,8 +226,8 @@
                           <w:b/>
                           <w:bCs/>
                           <w:color w:val="461D7C"/>
-                          <w:sz w:val="48"/>
-                          <w:szCs w:val="48"/>
+                          <w:sz w:val="52"/>
+                          <w:szCs w:val="52"/>
                         </w:rPr>
                         <w:t>First1</w:t>
                       </w:r>
@@ -304,8 +304,8 @@
                                 <w:b/>
                                 <w:bCs/>
                                 <w:color w:val="461D7C"/>
-                                <w:sz w:val="48"/>
-                                <w:szCs w:val="48"/>
+                                <w:sz w:val="52"/>
+                                <w:szCs w:val="52"/>
                               </w:rPr>
                             </w:pPr>
                             <w:r>
@@ -313,8 +313,8 @@
                                 <w:b/>
                                 <w:bCs/>
                                 <w:color w:val="461D7C"/>
-                                <w:sz w:val="48"/>
-                                <w:szCs w:val="48"/>
+                                <w:sz w:val="52"/>
+                                <w:szCs w:val="52"/>
                               </w:rPr>
                               <w:t>Last2</w:t>
                             </w:r>
@@ -323,8 +323,8 @@
                                 <w:b/>
                                 <w:bCs/>
                                 <w:color w:val="461D7C"/>
-                                <w:sz w:val="48"/>
-                                <w:szCs w:val="48"/>
+                                <w:sz w:val="52"/>
+                                <w:szCs w:val="52"/>
                               </w:rPr>
                               <w:t xml:space="preserve">, </w:t>
                             </w:r>
@@ -333,8 +333,8 @@
                                 <w:b/>
                                 <w:bCs/>
                                 <w:color w:val="461D7C"/>
-                                <w:sz w:val="48"/>
-                                <w:szCs w:val="48"/>
+                                <w:sz w:val="52"/>
+                                <w:szCs w:val="52"/>
                               </w:rPr>
                               <w:t>First2</w:t>
                             </w:r>
@@ -368,8 +368,8 @@
                           <w:b/>
                           <w:bCs/>
                           <w:color w:val="461D7C"/>
-                          <w:sz w:val="48"/>
-                          <w:szCs w:val="48"/>
+                          <w:sz w:val="52"/>
+                          <w:szCs w:val="52"/>
                         </w:rPr>
                       </w:pPr>
                       <w:r>
@@ -377,8 +377,8 @@
                           <w:b/>
                           <w:bCs/>
                           <w:color w:val="461D7C"/>
-                          <w:sz w:val="48"/>
-                          <w:szCs w:val="48"/>
+                          <w:sz w:val="52"/>
+                          <w:szCs w:val="52"/>
                         </w:rPr>
                         <w:t>Last2</w:t>
                       </w:r>
@@ -387,8 +387,8 @@
                           <w:b/>
                           <w:bCs/>
                           <w:color w:val="461D7C"/>
-                          <w:sz w:val="48"/>
-                          <w:szCs w:val="48"/>
+                          <w:sz w:val="52"/>
+                          <w:szCs w:val="52"/>
                         </w:rPr>
                         <w:t xml:space="preserve">, </w:t>
                       </w:r>
@@ -397,8 +397,8 @@
                           <w:b/>
                           <w:bCs/>
                           <w:color w:val="461D7C"/>
-                          <w:sz w:val="48"/>
-                          <w:szCs w:val="48"/>
+                          <w:sz w:val="52"/>
+                          <w:szCs w:val="52"/>
                         </w:rPr>
                         <w:t>First2</w:t>
                       </w:r>
@@ -475,8 +475,8 @@
                                 <w:b/>
                                 <w:bCs/>
                                 <w:color w:val="461D7C"/>
-                                <w:sz w:val="48"/>
-                                <w:szCs w:val="48"/>
+                                <w:sz w:val="52"/>
+                                <w:szCs w:val="52"/>
                               </w:rPr>
                             </w:pPr>
                             <w:r>
@@ -484,8 +484,8 @@
                                 <w:b/>
                                 <w:bCs/>
                                 <w:color w:val="461D7C"/>
-                                <w:sz w:val="48"/>
-                                <w:szCs w:val="48"/>
+                                <w:sz w:val="52"/>
+                                <w:szCs w:val="52"/>
                               </w:rPr>
                               <w:t>Last3</w:t>
                             </w:r>
@@ -494,8 +494,8 @@
                                 <w:b/>
                                 <w:bCs/>
                                 <w:color w:val="461D7C"/>
-                                <w:sz w:val="48"/>
-                                <w:szCs w:val="48"/>
+                                <w:sz w:val="52"/>
+                                <w:szCs w:val="52"/>
                               </w:rPr>
                               <w:t xml:space="preserve">, </w:t>
                             </w:r>
@@ -504,8 +504,8 @@
                                 <w:b/>
                                 <w:bCs/>
                                 <w:color w:val="461D7C"/>
-                                <w:sz w:val="48"/>
-                                <w:szCs w:val="48"/>
+                                <w:sz w:val="52"/>
+                                <w:szCs w:val="52"/>
                               </w:rPr>
                               <w:t>First3</w:t>
                             </w:r>
@@ -538,8 +538,8 @@
                           <w:b/>
                           <w:bCs/>
                           <w:color w:val="461D7C"/>
-                          <w:sz w:val="48"/>
-                          <w:szCs w:val="48"/>
+                          <w:sz w:val="52"/>
+                          <w:szCs w:val="52"/>
                         </w:rPr>
                       </w:pPr>
                       <w:r>
@@ -547,8 +547,8 @@
                           <w:b/>
                           <w:bCs/>
                           <w:color w:val="461D7C"/>
-                          <w:sz w:val="48"/>
-                          <w:szCs w:val="48"/>
+                          <w:sz w:val="52"/>
+                          <w:szCs w:val="52"/>
                         </w:rPr>
                         <w:t>Last3</w:t>
                       </w:r>
@@ -557,8 +557,8 @@
                           <w:b/>
                           <w:bCs/>
                           <w:color w:val="461D7C"/>
-                          <w:sz w:val="48"/>
-                          <w:szCs w:val="48"/>
+                          <w:sz w:val="52"/>
+                          <w:szCs w:val="52"/>
                         </w:rPr>
                         <w:t xml:space="preserve">, </w:t>
                       </w:r>
@@ -567,8 +567,8 @@
                           <w:b/>
                           <w:bCs/>
                           <w:color w:val="461D7C"/>
-                          <w:sz w:val="48"/>
-                          <w:szCs w:val="48"/>
+                          <w:sz w:val="52"/>
+                          <w:szCs w:val="52"/>
                         </w:rPr>
                         <w:t>First3</w:t>
                       </w:r>
@@ -646,8 +646,8 @@
                                 <w:b/>
                                 <w:bCs/>
                                 <w:color w:val="461D7C"/>
-                                <w:sz w:val="48"/>
-                                <w:szCs w:val="48"/>
+                                <w:sz w:val="52"/>
+                                <w:szCs w:val="52"/>
                               </w:rPr>
                             </w:pPr>
                             <w:r>
@@ -655,8 +655,8 @@
                                 <w:b/>
                                 <w:bCs/>
                                 <w:color w:val="461D7C"/>
-                                <w:sz w:val="48"/>
-                                <w:szCs w:val="48"/>
+                                <w:sz w:val="52"/>
+                                <w:szCs w:val="52"/>
                               </w:rPr>
                               <w:t>Last4</w:t>
                             </w:r>
@@ -665,8 +665,8 @@
                                 <w:b/>
                                 <w:bCs/>
                                 <w:color w:val="461D7C"/>
-                                <w:sz w:val="48"/>
-                                <w:szCs w:val="48"/>
+                                <w:sz w:val="52"/>
+                                <w:szCs w:val="52"/>
                               </w:rPr>
                               <w:t xml:space="preserve">, </w:t>
                             </w:r>
@@ -675,8 +675,8 @@
                                 <w:b/>
                                 <w:bCs/>
                                 <w:color w:val="461D7C"/>
-                                <w:sz w:val="48"/>
-                                <w:szCs w:val="48"/>
+                                <w:sz w:val="52"/>
+                                <w:szCs w:val="52"/>
                               </w:rPr>
                               <w:t>First4</w:t>
                             </w:r>
@@ -710,8 +710,8 @@
                           <w:b/>
                           <w:bCs/>
                           <w:color w:val="461D7C"/>
-                          <w:sz w:val="48"/>
-                          <w:szCs w:val="48"/>
+                          <w:sz w:val="52"/>
+                          <w:szCs w:val="52"/>
                         </w:rPr>
                       </w:pPr>
                       <w:r>
@@ -719,8 +719,8 @@
                           <w:b/>
                           <w:bCs/>
                           <w:color w:val="461D7C"/>
-                          <w:sz w:val="48"/>
-                          <w:szCs w:val="48"/>
+                          <w:sz w:val="52"/>
+                          <w:szCs w:val="52"/>
                         </w:rPr>
                         <w:t>Last4</w:t>
                       </w:r>
@@ -729,8 +729,8 @@
                           <w:b/>
                           <w:bCs/>
                           <w:color w:val="461D7C"/>
-                          <w:sz w:val="48"/>
-                          <w:szCs w:val="48"/>
+                          <w:sz w:val="52"/>
+                          <w:szCs w:val="52"/>
                         </w:rPr>
                         <w:t xml:space="preserve">, </w:t>
                       </w:r>
@@ -739,8 +739,8 @@
                           <w:b/>
                           <w:bCs/>
                           <w:color w:val="461D7C"/>
-                          <w:sz w:val="48"/>
-                          <w:szCs w:val="48"/>
+                          <w:sz w:val="52"/>
+                          <w:szCs w:val="52"/>
                         </w:rPr>
                         <w:t>First4</w:t>
                       </w:r>
@@ -819,8 +819,8 @@
                                 <w:b/>
                                 <w:bCs/>
                                 <w:color w:val="461D7C"/>
-                                <w:sz w:val="48"/>
-                                <w:szCs w:val="48"/>
+                                <w:sz w:val="52"/>
+                                <w:szCs w:val="52"/>
                               </w:rPr>
                             </w:pPr>
                             <w:r>
@@ -828,8 +828,8 @@
                                 <w:b/>
                                 <w:bCs/>
                                 <w:color w:val="461D7C"/>
-                                <w:sz w:val="48"/>
-                                <w:szCs w:val="48"/>
+                                <w:sz w:val="52"/>
+                                <w:szCs w:val="52"/>
                               </w:rPr>
                               <w:t>Last5</w:t>
                             </w:r>
@@ -838,8 +838,8 @@
                                 <w:b/>
                                 <w:bCs/>
                                 <w:color w:val="461D7C"/>
-                                <w:sz w:val="48"/>
-                                <w:szCs w:val="48"/>
+                                <w:sz w:val="52"/>
+                                <w:szCs w:val="52"/>
                               </w:rPr>
                               <w:t xml:space="preserve">, </w:t>
                             </w:r>
@@ -848,8 +848,8 @@
                                 <w:b/>
                                 <w:bCs/>
                                 <w:color w:val="461D7C"/>
-                                <w:sz w:val="48"/>
-                                <w:szCs w:val="48"/>
+                                <w:sz w:val="52"/>
+                                <w:szCs w:val="52"/>
                               </w:rPr>
                               <w:t>First5</w:t>
                             </w:r>
@@ -858,8 +858,8 @@
                                 <w:b/>
                                 <w:bCs/>
                                 <w:color w:val="461D7C"/>
-                                <w:sz w:val="48"/>
-                                <w:szCs w:val="48"/>
+                                <w:sz w:val="52"/>
+                                <w:szCs w:val="52"/>
                               </w:rPr>
                               <w:t xml:space="preserve"> </w:t>
                             </w:r>
@@ -893,8 +893,8 @@
                           <w:b/>
                           <w:bCs/>
                           <w:color w:val="461D7C"/>
-                          <w:sz w:val="48"/>
-                          <w:szCs w:val="48"/>
+                          <w:sz w:val="52"/>
+                          <w:szCs w:val="52"/>
                         </w:rPr>
                       </w:pPr>
                       <w:r>
@@ -902,8 +902,8 @@
                           <w:b/>
                           <w:bCs/>
                           <w:color w:val="461D7C"/>
-                          <w:sz w:val="48"/>
-                          <w:szCs w:val="48"/>
+                          <w:sz w:val="52"/>
+                          <w:szCs w:val="52"/>
                         </w:rPr>
                         <w:t>Last5</w:t>
                       </w:r>
@@ -912,8 +912,8 @@
                           <w:b/>
                           <w:bCs/>
                           <w:color w:val="461D7C"/>
-                          <w:sz w:val="48"/>
-                          <w:szCs w:val="48"/>
+                          <w:sz w:val="52"/>
+                          <w:szCs w:val="52"/>
                         </w:rPr>
                         <w:t xml:space="preserve">, </w:t>
                       </w:r>
@@ -922,8 +922,8 @@
                           <w:b/>
                           <w:bCs/>
                           <w:color w:val="461D7C"/>
-                          <w:sz w:val="48"/>
-                          <w:szCs w:val="48"/>
+                          <w:sz w:val="52"/>
+                          <w:szCs w:val="52"/>
                         </w:rPr>
                         <w:t>First5</w:t>
                       </w:r>
@@ -932,8 +932,8 @@
                           <w:b/>
                           <w:bCs/>
                           <w:color w:val="461D7C"/>
-                          <w:sz w:val="48"/>
-                          <w:szCs w:val="48"/>
+                          <w:sz w:val="52"/>
+                          <w:szCs w:val="52"/>
                         </w:rPr>
                         <w:t xml:space="preserve"> </w:t>
                       </w:r>
@@ -1012,8 +1012,8 @@
                                 <w:b/>
                                 <w:bCs/>
                                 <w:color w:val="461D7C"/>
-                                <w:sz w:val="48"/>
-                                <w:szCs w:val="48"/>
+                                <w:sz w:val="52"/>
+                                <w:szCs w:val="52"/>
                               </w:rPr>
                             </w:pPr>
                             <w:r>
@@ -1021,8 +1021,8 @@
                                 <w:b/>
                                 <w:bCs/>
                                 <w:color w:val="461D7C"/>
-                                <w:sz w:val="48"/>
-                                <w:szCs w:val="48"/>
+                                <w:sz w:val="52"/>
+                                <w:szCs w:val="52"/>
                               </w:rPr>
                               <w:t>Last6</w:t>
                             </w:r>
@@ -1031,8 +1031,8 @@
                                 <w:b/>
                                 <w:bCs/>
                                 <w:color w:val="461D7C"/>
-                                <w:sz w:val="48"/>
-                                <w:szCs w:val="48"/>
+                                <w:sz w:val="52"/>
+                                <w:szCs w:val="52"/>
                               </w:rPr>
                               <w:t xml:space="preserve">, </w:t>
                             </w:r>
@@ -1041,8 +1041,8 @@
                                 <w:b/>
                                 <w:bCs/>
                                 <w:color w:val="461D7C"/>
-                                <w:sz w:val="48"/>
-                                <w:szCs w:val="48"/>
+                                <w:sz w:val="52"/>
+                                <w:szCs w:val="52"/>
                               </w:rPr>
                               <w:t>First6</w:t>
                             </w:r>
@@ -1051,8 +1051,8 @@
                                 <w:b/>
                                 <w:bCs/>
                                 <w:color w:val="461D7C"/>
-                                <w:sz w:val="48"/>
-                                <w:szCs w:val="48"/>
+                                <w:sz w:val="52"/>
+                                <w:szCs w:val="52"/>
                               </w:rPr>
                               <w:t xml:space="preserve"> </w:t>
                             </w:r>
@@ -1086,8 +1086,8 @@
                           <w:b/>
                           <w:bCs/>
                           <w:color w:val="461D7C"/>
-                          <w:sz w:val="48"/>
-                          <w:szCs w:val="48"/>
+                          <w:sz w:val="52"/>
+                          <w:szCs w:val="52"/>
                         </w:rPr>
                       </w:pPr>
                       <w:r>
@@ -1095,8 +1095,8 @@
                           <w:b/>
                           <w:bCs/>
                           <w:color w:val="461D7C"/>
-                          <w:sz w:val="48"/>
-                          <w:szCs w:val="48"/>
+                          <w:sz w:val="52"/>
+                          <w:szCs w:val="52"/>
                         </w:rPr>
                         <w:t>Last6</w:t>
                       </w:r>
@@ -1105,8 +1105,8 @@
                           <w:b/>
                           <w:bCs/>
                           <w:color w:val="461D7C"/>
-                          <w:sz w:val="48"/>
-                          <w:szCs w:val="48"/>
+                          <w:sz w:val="52"/>
+                          <w:szCs w:val="52"/>
                         </w:rPr>
                         <w:t xml:space="preserve">, </w:t>
                       </w:r>
@@ -1115,8 +1115,8 @@
                           <w:b/>
                           <w:bCs/>
                           <w:color w:val="461D7C"/>
-                          <w:sz w:val="48"/>
-                          <w:szCs w:val="48"/>
+                          <w:sz w:val="52"/>
+                          <w:szCs w:val="52"/>
                         </w:rPr>
                         <w:t>First6</w:t>
                       </w:r>
@@ -1125,8 +1125,8 @@
                           <w:b/>
                           <w:bCs/>
                           <w:color w:val="461D7C"/>
-                          <w:sz w:val="48"/>
-                          <w:szCs w:val="48"/>
+                          <w:sz w:val="52"/>
+                          <w:szCs w:val="52"/>
                         </w:rPr>
                         <w:t xml:space="preserve"> </w:t>
                       </w:r>
@@ -1204,8 +1204,8 @@
                                 <w:b/>
                                 <w:bCs/>
                                 <w:color w:val="461D7C"/>
-                                <w:sz w:val="48"/>
-                                <w:szCs w:val="48"/>
+                                <w:sz w:val="52"/>
+                                <w:szCs w:val="52"/>
                               </w:rPr>
                             </w:pPr>
                             <w:r>
@@ -1213,8 +1213,8 @@
                                 <w:b/>
                                 <w:bCs/>
                                 <w:color w:val="461D7C"/>
-                                <w:sz w:val="48"/>
-                                <w:szCs w:val="48"/>
+                                <w:sz w:val="52"/>
+                                <w:szCs w:val="52"/>
                               </w:rPr>
                               <w:t>Last7</w:t>
                             </w:r>
@@ -1223,8 +1223,8 @@
                                 <w:b/>
                                 <w:bCs/>
                                 <w:color w:val="461D7C"/>
-                                <w:sz w:val="48"/>
-                                <w:szCs w:val="48"/>
+                                <w:sz w:val="52"/>
+                                <w:szCs w:val="52"/>
                               </w:rPr>
                               <w:t xml:space="preserve">, </w:t>
                             </w:r>
@@ -1233,8 +1233,8 @@
                                 <w:b/>
                                 <w:bCs/>
                                 <w:color w:val="461D7C"/>
-                                <w:sz w:val="48"/>
-                                <w:szCs w:val="48"/>
+                                <w:sz w:val="52"/>
+                                <w:szCs w:val="52"/>
                               </w:rPr>
                               <w:t>First7</w:t>
                             </w:r>
@@ -1268,8 +1268,8 @@
                           <w:b/>
                           <w:bCs/>
                           <w:color w:val="461D7C"/>
-                          <w:sz w:val="48"/>
-                          <w:szCs w:val="48"/>
+                          <w:sz w:val="52"/>
+                          <w:szCs w:val="52"/>
                         </w:rPr>
                       </w:pPr>
                       <w:r>
@@ -1277,8 +1277,8 @@
                           <w:b/>
                           <w:bCs/>
                           <w:color w:val="461D7C"/>
-                          <w:sz w:val="48"/>
-                          <w:szCs w:val="48"/>
+                          <w:sz w:val="52"/>
+                          <w:szCs w:val="52"/>
                         </w:rPr>
                         <w:t>Last7</w:t>
                       </w:r>
@@ -1287,8 +1287,8 @@
                           <w:b/>
                           <w:bCs/>
                           <w:color w:val="461D7C"/>
-                          <w:sz w:val="48"/>
-                          <w:szCs w:val="48"/>
+                          <w:sz w:val="52"/>
+                          <w:szCs w:val="52"/>
                         </w:rPr>
                         <w:t xml:space="preserve">, </w:t>
                       </w:r>
@@ -1297,8 +1297,8 @@
                           <w:b/>
                           <w:bCs/>
                           <w:color w:val="461D7C"/>
-                          <w:sz w:val="48"/>
-                          <w:szCs w:val="48"/>
+                          <w:sz w:val="52"/>
+                          <w:szCs w:val="52"/>
                         </w:rPr>
                         <w:t>First7</w:t>
                       </w:r>
@@ -1376,8 +1376,8 @@
                                 <w:b/>
                                 <w:bCs/>
                                 <w:color w:val="461D7C"/>
-                                <w:sz w:val="48"/>
-                                <w:szCs w:val="48"/>
+                                <w:sz w:val="52"/>
+                                <w:szCs w:val="52"/>
                               </w:rPr>
                             </w:pPr>
                             <w:r>
@@ -1385,8 +1385,8 @@
                                 <w:b/>
                                 <w:bCs/>
                                 <w:color w:val="461D7C"/>
-                                <w:sz w:val="48"/>
-                                <w:szCs w:val="48"/>
+                                <w:sz w:val="52"/>
+                                <w:szCs w:val="52"/>
                               </w:rPr>
                               <w:t>Last8</w:t>
                             </w:r>
@@ -1395,8 +1395,8 @@
                                 <w:b/>
                                 <w:bCs/>
                                 <w:color w:val="461D7C"/>
-                                <w:sz w:val="48"/>
-                                <w:szCs w:val="48"/>
+                                <w:sz w:val="52"/>
+                                <w:szCs w:val="52"/>
                               </w:rPr>
                               <w:t xml:space="preserve">, </w:t>
                             </w:r>
@@ -1405,8 +1405,8 @@
                                 <w:b/>
                                 <w:bCs/>
                                 <w:color w:val="461D7C"/>
-                                <w:sz w:val="48"/>
-                                <w:szCs w:val="48"/>
+                                <w:sz w:val="52"/>
+                                <w:szCs w:val="52"/>
                               </w:rPr>
                               <w:t>First8</w:t>
                             </w:r>
@@ -1440,8 +1440,8 @@
                           <w:b/>
                           <w:bCs/>
                           <w:color w:val="461D7C"/>
-                          <w:sz w:val="48"/>
-                          <w:szCs w:val="48"/>
+                          <w:sz w:val="52"/>
+                          <w:szCs w:val="52"/>
                         </w:rPr>
                       </w:pPr>
                       <w:r>
@@ -1449,8 +1449,8 @@
                           <w:b/>
                           <w:bCs/>
                           <w:color w:val="461D7C"/>
-                          <w:sz w:val="48"/>
-                          <w:szCs w:val="48"/>
+                          <w:sz w:val="52"/>
+                          <w:szCs w:val="52"/>
                         </w:rPr>
                         <w:t>Last8</w:t>
                       </w:r>
@@ -1459,8 +1459,8 @@
                           <w:b/>
                           <w:bCs/>
                           <w:color w:val="461D7C"/>
-                          <w:sz w:val="48"/>
-                          <w:szCs w:val="48"/>
+                          <w:sz w:val="52"/>
+                          <w:szCs w:val="52"/>
                         </w:rPr>
                         <w:t xml:space="preserve">, </w:t>
                       </w:r>
@@ -1469,8 +1469,8 @@
                           <w:b/>
                           <w:bCs/>
                           <w:color w:val="461D7C"/>
-                          <w:sz w:val="48"/>
-                          <w:szCs w:val="48"/>
+                          <w:sz w:val="52"/>
+                          <w:szCs w:val="52"/>
                         </w:rPr>
                         <w:t>First8</w:t>
                       </w:r>
@@ -1548,8 +1548,8 @@
                                 <w:b/>
                                 <w:bCs/>
                                 <w:color w:val="461D7C"/>
-                                <w:sz w:val="48"/>
-                                <w:szCs w:val="48"/>
+                                <w:sz w:val="52"/>
+                                <w:szCs w:val="52"/>
                               </w:rPr>
                             </w:pPr>
                             <w:r>
@@ -1557,8 +1557,8 @@
                                 <w:b/>
                                 <w:bCs/>
                                 <w:color w:val="461D7C"/>
-                                <w:sz w:val="48"/>
-                                <w:szCs w:val="48"/>
+                                <w:sz w:val="52"/>
+                                <w:szCs w:val="52"/>
                               </w:rPr>
                               <w:t>Last9</w:t>
                             </w:r>
@@ -1567,8 +1567,8 @@
                                 <w:b/>
                                 <w:bCs/>
                                 <w:color w:val="461D7C"/>
-                                <w:sz w:val="48"/>
-                                <w:szCs w:val="48"/>
+                                <w:sz w:val="52"/>
+                                <w:szCs w:val="52"/>
                               </w:rPr>
                               <w:t xml:space="preserve">, </w:t>
                             </w:r>
@@ -1577,8 +1577,8 @@
                                 <w:b/>
                                 <w:bCs/>
                                 <w:color w:val="461D7C"/>
-                                <w:sz w:val="48"/>
-                                <w:szCs w:val="48"/>
+                                <w:sz w:val="52"/>
+                                <w:szCs w:val="52"/>
                               </w:rPr>
                               <w:t>First9</w:t>
                             </w:r>
@@ -1612,8 +1612,8 @@
                           <w:b/>
                           <w:bCs/>
                           <w:color w:val="461D7C"/>
-                          <w:sz w:val="48"/>
-                          <w:szCs w:val="48"/>
+                          <w:sz w:val="52"/>
+                          <w:szCs w:val="52"/>
                         </w:rPr>
                       </w:pPr>
                       <w:r>
@@ -1621,8 +1621,8 @@
                           <w:b/>
                           <w:bCs/>
                           <w:color w:val="461D7C"/>
-                          <w:sz w:val="48"/>
-                          <w:szCs w:val="48"/>
+                          <w:sz w:val="52"/>
+                          <w:szCs w:val="52"/>
                         </w:rPr>
                         <w:t>Last9</w:t>
                       </w:r>
@@ -1631,8 +1631,8 @@
                           <w:b/>
                           <w:bCs/>
                           <w:color w:val="461D7C"/>
-                          <w:sz w:val="48"/>
-                          <w:szCs w:val="48"/>
+                          <w:sz w:val="52"/>
+                          <w:szCs w:val="52"/>
                         </w:rPr>
                         <w:t xml:space="preserve">, </w:t>
                       </w:r>
@@ -1641,8 +1641,8 @@
                           <w:b/>
                           <w:bCs/>
                           <w:color w:val="461D7C"/>
-                          <w:sz w:val="48"/>
-                          <w:szCs w:val="48"/>
+                          <w:sz w:val="52"/>
+                          <w:szCs w:val="52"/>
                         </w:rPr>
                         <w:t>First9</w:t>
                       </w:r>
@@ -1720,8 +1720,8 @@
                                 <w:b/>
                                 <w:bCs/>
                                 <w:color w:val="461D7C"/>
-                                <w:sz w:val="48"/>
-                                <w:szCs w:val="48"/>
+                                <w:sz w:val="52"/>
+                                <w:szCs w:val="52"/>
                               </w:rPr>
                             </w:pPr>
                             <w:r>
@@ -1729,8 +1729,8 @@
                                 <w:b/>
                                 <w:bCs/>
                                 <w:color w:val="461D7C"/>
-                                <w:sz w:val="48"/>
-                                <w:szCs w:val="48"/>
+                                <w:sz w:val="52"/>
+                                <w:szCs w:val="52"/>
                               </w:rPr>
                               <w:t>10Last</w:t>
                             </w:r>
@@ -1739,8 +1739,8 @@
                                 <w:b/>
                                 <w:bCs/>
                                 <w:color w:val="461D7C"/>
-                                <w:sz w:val="48"/>
-                                <w:szCs w:val="48"/>
+                                <w:sz w:val="52"/>
+                                <w:szCs w:val="52"/>
                               </w:rPr>
                               <w:t xml:space="preserve">, </w:t>
                             </w:r>
@@ -1749,8 +1749,8 @@
                                 <w:b/>
                                 <w:bCs/>
                                 <w:color w:val="461D7C"/>
-                                <w:sz w:val="48"/>
-                                <w:szCs w:val="48"/>
+                                <w:sz w:val="52"/>
+                                <w:szCs w:val="52"/>
                               </w:rPr>
                               <w:t>10First</w:t>
                             </w:r>
@@ -1784,8 +1784,8 @@
                           <w:b/>
                           <w:bCs/>
                           <w:color w:val="461D7C"/>
-                          <w:sz w:val="48"/>
-                          <w:szCs w:val="48"/>
+                          <w:sz w:val="52"/>
+                          <w:szCs w:val="52"/>
                         </w:rPr>
                       </w:pPr>
                       <w:r>
@@ -1793,8 +1793,8 @@
                           <w:b/>
                           <w:bCs/>
                           <w:color w:val="461D7C"/>
-                          <w:sz w:val="48"/>
-                          <w:szCs w:val="48"/>
+                          <w:sz w:val="52"/>
+                          <w:szCs w:val="52"/>
                         </w:rPr>
                         <w:t>10Last</w:t>
                       </w:r>
@@ -1803,8 +1803,8 @@
                           <w:b/>
                           <w:bCs/>
                           <w:color w:val="461D7C"/>
-                          <w:sz w:val="48"/>
-                          <w:szCs w:val="48"/>
+                          <w:sz w:val="52"/>
+                          <w:szCs w:val="52"/>
                         </w:rPr>
                         <w:t xml:space="preserve">, </w:t>
                       </w:r>
@@ -1813,8 +1813,8 @@
                           <w:b/>
                           <w:bCs/>
                           <w:color w:val="461D7C"/>
-                          <w:sz w:val="48"/>
-                          <w:szCs w:val="48"/>
+                          <w:sz w:val="52"/>
+                          <w:szCs w:val="52"/>
                         </w:rPr>
                         <w:t>10First</w:t>
                       </w:r>
@@ -1890,12 +1890,16 @@
                           <w:p>
                             <w:pPr>
                               <w:jc w:val="center"/>
+                              <w:rPr>
+                                <w:sz w:val="26"/>
+                                <w:szCs w:val="26"/>
+                              </w:rPr>
                             </w:pPr>
                             <w:r>
                               <w:rPr>
                                 <w:color w:val="461D7C"/>
-                                <w:sz w:val="44"/>
-                                <w:szCs w:val="44"/>
+                                <w:sz w:val="48"/>
+                                <w:szCs w:val="48"/>
                               </w:rPr>
                               <w:t>RN1</w:t>
                             </w:r>
@@ -1925,12 +1929,16 @@
                     <w:p>
                       <w:pPr>
                         <w:jc w:val="center"/>
+                        <w:rPr>
+                          <w:sz w:val="26"/>
+                          <w:szCs w:val="26"/>
+                        </w:rPr>
                       </w:pPr>
                       <w:r>
                         <w:rPr>
                           <w:color w:val="461D7C"/>
-                          <w:sz w:val="44"/>
-                          <w:szCs w:val="44"/>
+                          <w:sz w:val="48"/>
+                          <w:szCs w:val="48"/>
                         </w:rPr>
                         <w:t>RN1</w:t>
                       </w:r>
@@ -2005,12 +2013,16 @@
                           <w:p>
                             <w:pPr>
                               <w:jc w:val="center"/>
+                              <w:rPr>
+                                <w:sz w:val="26"/>
+                                <w:szCs w:val="26"/>
+                              </w:rPr>
                             </w:pPr>
                             <w:r>
                               <w:rPr>
                                 <w:color w:val="461D7C"/>
-                                <w:sz w:val="44"/>
-                                <w:szCs w:val="44"/>
+                                <w:sz w:val="48"/>
+                                <w:szCs w:val="48"/>
                               </w:rPr>
                               <w:t>RN2</w:t>
                             </w:r>
@@ -2040,12 +2052,16 @@
                     <w:p>
                       <w:pPr>
                         <w:jc w:val="center"/>
+                        <w:rPr>
+                          <w:sz w:val="26"/>
+                          <w:szCs w:val="26"/>
+                        </w:rPr>
                       </w:pPr>
                       <w:r>
                         <w:rPr>
                           <w:color w:val="461D7C"/>
-                          <w:sz w:val="44"/>
-                          <w:szCs w:val="44"/>
+                          <w:sz w:val="48"/>
+                          <w:szCs w:val="48"/>
                         </w:rPr>
                         <w:t>RN2</w:t>
                       </w:r>
@@ -2120,12 +2136,16 @@
                           <w:p>
                             <w:pPr>
                               <w:jc w:val="center"/>
+                              <w:rPr>
+                                <w:sz w:val="26"/>
+                                <w:szCs w:val="26"/>
+                              </w:rPr>
                             </w:pPr>
                             <w:r>
                               <w:rPr>
                                 <w:color w:val="461D7C"/>
-                                <w:sz w:val="44"/>
-                                <w:szCs w:val="44"/>
+                                <w:sz w:val="48"/>
+                                <w:szCs w:val="48"/>
                               </w:rPr>
                               <w:t>RN3</w:t>
                             </w:r>
@@ -2155,12 +2175,16 @@
                     <w:p>
                       <w:pPr>
                         <w:jc w:val="center"/>
+                        <w:rPr>
+                          <w:sz w:val="26"/>
+                          <w:szCs w:val="26"/>
+                        </w:rPr>
                       </w:pPr>
                       <w:r>
                         <w:rPr>
                           <w:color w:val="461D7C"/>
-                          <w:sz w:val="44"/>
-                          <w:szCs w:val="44"/>
+                          <w:sz w:val="48"/>
+                          <w:szCs w:val="48"/>
                         </w:rPr>
                         <w:t>RN3</w:t>
                       </w:r>
@@ -2235,12 +2259,16 @@
                           <w:p>
                             <w:pPr>
                               <w:jc w:val="center"/>
+                              <w:rPr>
+                                <w:sz w:val="26"/>
+                                <w:szCs w:val="26"/>
+                              </w:rPr>
                             </w:pPr>
                             <w:r>
                               <w:rPr>
                                 <w:color w:val="461D7C"/>
-                                <w:sz w:val="44"/>
-                                <w:szCs w:val="44"/>
+                                <w:sz w:val="48"/>
+                                <w:szCs w:val="48"/>
                               </w:rPr>
                               <w:t>RN4</w:t>
                             </w:r>
@@ -2270,12 +2298,16 @@
                     <w:p>
                       <w:pPr>
                         <w:jc w:val="center"/>
+                        <w:rPr>
+                          <w:sz w:val="26"/>
+                          <w:szCs w:val="26"/>
+                        </w:rPr>
                       </w:pPr>
                       <w:r>
                         <w:rPr>
                           <w:color w:val="461D7C"/>
-                          <w:sz w:val="44"/>
-                          <w:szCs w:val="44"/>
+                          <w:sz w:val="48"/>
+                          <w:szCs w:val="48"/>
                         </w:rPr>
                         <w:t>RN4</w:t>
                       </w:r>
@@ -2350,12 +2382,16 @@
                           <w:p>
                             <w:pPr>
                               <w:jc w:val="center"/>
+                              <w:rPr>
+                                <w:sz w:val="26"/>
+                                <w:szCs w:val="26"/>
+                              </w:rPr>
                             </w:pPr>
                             <w:r>
                               <w:rPr>
                                 <w:color w:val="461D7C"/>
-                                <w:sz w:val="44"/>
-                                <w:szCs w:val="44"/>
+                                <w:sz w:val="48"/>
+                                <w:szCs w:val="48"/>
                               </w:rPr>
                               <w:t>RN5</w:t>
                             </w:r>
@@ -2385,12 +2421,16 @@
                     <w:p>
                       <w:pPr>
                         <w:jc w:val="center"/>
+                        <w:rPr>
+                          <w:sz w:val="26"/>
+                          <w:szCs w:val="26"/>
+                        </w:rPr>
                       </w:pPr>
                       <w:r>
                         <w:rPr>
                           <w:color w:val="461D7C"/>
-                          <w:sz w:val="44"/>
-                          <w:szCs w:val="44"/>
+                          <w:sz w:val="48"/>
+                          <w:szCs w:val="48"/>
                         </w:rPr>
                         <w:t>RN5</w:t>
                       </w:r>
@@ -2465,12 +2505,16 @@
                           <w:p>
                             <w:pPr>
                               <w:jc w:val="center"/>
+                              <w:rPr>
+                                <w:sz w:val="26"/>
+                                <w:szCs w:val="26"/>
+                              </w:rPr>
                             </w:pPr>
                             <w:r>
                               <w:rPr>
                                 <w:color w:val="461D7C"/>
-                                <w:sz w:val="44"/>
-                                <w:szCs w:val="44"/>
+                                <w:sz w:val="48"/>
+                                <w:szCs w:val="48"/>
                               </w:rPr>
                               <w:t>RN6</w:t>
                             </w:r>
@@ -2500,12 +2544,16 @@
                     <w:p>
                       <w:pPr>
                         <w:jc w:val="center"/>
+                        <w:rPr>
+                          <w:sz w:val="26"/>
+                          <w:szCs w:val="26"/>
+                        </w:rPr>
                       </w:pPr>
                       <w:r>
                         <w:rPr>
                           <w:color w:val="461D7C"/>
-                          <w:sz w:val="44"/>
-                          <w:szCs w:val="44"/>
+                          <w:sz w:val="48"/>
+                          <w:szCs w:val="48"/>
                         </w:rPr>
                         <w:t>RN6</w:t>
                       </w:r>
@@ -3038,12 +3086,16 @@
                           <w:p>
                             <w:pPr>
                               <w:jc w:val="center"/>
+                              <w:rPr>
+                                <w:sz w:val="26"/>
+                                <w:szCs w:val="26"/>
+                              </w:rPr>
                             </w:pPr>
                             <w:r>
                               <w:rPr>
                                 <w:color w:val="461D7C"/>
-                                <w:sz w:val="44"/>
-                                <w:szCs w:val="44"/>
+                                <w:sz w:val="48"/>
+                                <w:szCs w:val="48"/>
                               </w:rPr>
                               <w:t>RN7</w:t>
                             </w:r>
@@ -3073,12 +3125,16 @@
                     <w:p>
                       <w:pPr>
                         <w:jc w:val="center"/>
+                        <w:rPr>
+                          <w:sz w:val="26"/>
+                          <w:szCs w:val="26"/>
+                        </w:rPr>
                       </w:pPr>
                       <w:r>
                         <w:rPr>
                           <w:color w:val="461D7C"/>
-                          <w:sz w:val="44"/>
-                          <w:szCs w:val="44"/>
+                          <w:sz w:val="48"/>
+                          <w:szCs w:val="48"/>
                         </w:rPr>
                         <w:t>RN7</w:t>
                       </w:r>
@@ -3153,12 +3209,16 @@
                           <w:p>
                             <w:pPr>
                               <w:jc w:val="center"/>
+                              <w:rPr>
+                                <w:sz w:val="26"/>
+                                <w:szCs w:val="26"/>
+                              </w:rPr>
                             </w:pPr>
                             <w:r>
                               <w:rPr>
                                 <w:color w:val="461D7C"/>
-                                <w:sz w:val="44"/>
-                                <w:szCs w:val="44"/>
+                                <w:sz w:val="48"/>
+                                <w:szCs w:val="48"/>
                               </w:rPr>
                               <w:t>RN8</w:t>
                             </w:r>
@@ -3188,12 +3248,16 @@
                     <w:p>
                       <w:pPr>
                         <w:jc w:val="center"/>
+                        <w:rPr>
+                          <w:sz w:val="26"/>
+                          <w:szCs w:val="26"/>
+                        </w:rPr>
                       </w:pPr>
                       <w:r>
                         <w:rPr>
                           <w:color w:val="461D7C"/>
-                          <w:sz w:val="44"/>
-                          <w:szCs w:val="44"/>
+                          <w:sz w:val="48"/>
+                          <w:szCs w:val="48"/>
                         </w:rPr>
                         <w:t>RN8</w:t>
                       </w:r>
@@ -3268,12 +3332,16 @@
                           <w:p>
                             <w:pPr>
                               <w:jc w:val="center"/>
+                              <w:rPr>
+                                <w:sz w:val="26"/>
+                                <w:szCs w:val="26"/>
+                              </w:rPr>
                             </w:pPr>
                             <w:r>
                               <w:rPr>
                                 <w:color w:val="461D7C"/>
-                                <w:sz w:val="44"/>
-                                <w:szCs w:val="44"/>
+                                <w:sz w:val="48"/>
+                                <w:szCs w:val="48"/>
                               </w:rPr>
                               <w:t>RN9</w:t>
                             </w:r>
@@ -3303,12 +3371,16 @@
                     <w:p>
                       <w:pPr>
                         <w:jc w:val="center"/>
+                        <w:rPr>
+                          <w:sz w:val="26"/>
+                          <w:szCs w:val="26"/>
+                        </w:rPr>
                       </w:pPr>
                       <w:r>
                         <w:rPr>
                           <w:color w:val="461D7C"/>
-                          <w:sz w:val="44"/>
-                          <w:szCs w:val="44"/>
+                          <w:sz w:val="48"/>
+                          <w:szCs w:val="48"/>
                         </w:rPr>
                         <w:t>RN9</w:t>
                       </w:r>
@@ -3382,12 +3454,16 @@
                           <w:p>
                             <w:pPr>
                               <w:jc w:val="center"/>
+                              <w:rPr>
+                                <w:sz w:val="26"/>
+                                <w:szCs w:val="26"/>
+                              </w:rPr>
                             </w:pPr>
                             <w:r>
                               <w:rPr>
                                 <w:color w:val="461D7C"/>
-                                <w:sz w:val="44"/>
-                                <w:szCs w:val="44"/>
+                                <w:sz w:val="48"/>
+                                <w:szCs w:val="48"/>
                               </w:rPr>
                               <w:t>10RN</w:t>
                             </w:r>
@@ -3417,12 +3493,16 @@
                     <w:p>
                       <w:pPr>
                         <w:jc w:val="center"/>
+                        <w:rPr>
+                          <w:sz w:val="26"/>
+                          <w:szCs w:val="26"/>
+                        </w:rPr>
                       </w:pPr>
                       <w:r>
                         <w:rPr>
                           <w:color w:val="461D7C"/>
-                          <w:sz w:val="44"/>
-                          <w:szCs w:val="44"/>
+                          <w:sz w:val="48"/>
+                          <w:szCs w:val="48"/>
                         </w:rPr>
                         <w:t>10RN</w:t>
                       </w:r>

</xml_diff>

<commit_message>
increased font by two again
</commit_message>
<xml_diff>
--- a/DoorSign/wwwroot/template/Misc/Department_Sign_Working.docx
+++ b/DoorSign/wwwroot/template/Misc/Department_Sign_Working.docx
@@ -129,8 +129,8 @@
                                 <w:b/>
                                 <w:bCs/>
                                 <w:color w:val="461D7C"/>
-                                <w:sz w:val="52"/>
-                                <w:szCs w:val="52"/>
+                                <w:sz w:val="56"/>
+                                <w:szCs w:val="56"/>
                               </w:rPr>
                             </w:pPr>
                             <w:r>
@@ -138,8 +138,8 @@
                                 <w:b/>
                                 <w:bCs/>
                                 <w:color w:val="461D7C"/>
-                                <w:sz w:val="52"/>
-                                <w:szCs w:val="52"/>
+                                <w:sz w:val="56"/>
+                                <w:szCs w:val="56"/>
                               </w:rPr>
                               <w:t>Last1</w:t>
                             </w:r>
@@ -148,8 +148,8 @@
                                 <w:b/>
                                 <w:bCs/>
                                 <w:color w:val="461D7C"/>
-                                <w:sz w:val="52"/>
-                                <w:szCs w:val="52"/>
+                                <w:sz w:val="56"/>
+                                <w:szCs w:val="56"/>
                               </w:rPr>
                               <w:t xml:space="preserve">, </w:t>
                             </w:r>
@@ -158,8 +158,8 @@
                                 <w:b/>
                                 <w:bCs/>
                                 <w:color w:val="461D7C"/>
-                                <w:sz w:val="52"/>
-                                <w:szCs w:val="52"/>
+                                <w:sz w:val="56"/>
+                                <w:szCs w:val="56"/>
                               </w:rPr>
                               <w:t>First1</w:t>
                             </w:r>
@@ -197,8 +197,8 @@
                           <w:b/>
                           <w:bCs/>
                           <w:color w:val="461D7C"/>
-                          <w:sz w:val="52"/>
-                          <w:szCs w:val="52"/>
+                          <w:sz w:val="56"/>
+                          <w:szCs w:val="56"/>
                         </w:rPr>
                       </w:pPr>
                       <w:r>
@@ -206,8 +206,8 @@
                           <w:b/>
                           <w:bCs/>
                           <w:color w:val="461D7C"/>
-                          <w:sz w:val="52"/>
-                          <w:szCs w:val="52"/>
+                          <w:sz w:val="56"/>
+                          <w:szCs w:val="56"/>
                         </w:rPr>
                         <w:t>Last1</w:t>
                       </w:r>
@@ -216,8 +216,8 @@
                           <w:b/>
                           <w:bCs/>
                           <w:color w:val="461D7C"/>
-                          <w:sz w:val="52"/>
-                          <w:szCs w:val="52"/>
+                          <w:sz w:val="56"/>
+                          <w:szCs w:val="56"/>
                         </w:rPr>
                         <w:t xml:space="preserve">, </w:t>
                       </w:r>
@@ -226,8 +226,8 @@
                           <w:b/>
                           <w:bCs/>
                           <w:color w:val="461D7C"/>
-                          <w:sz w:val="52"/>
-                          <w:szCs w:val="52"/>
+                          <w:sz w:val="56"/>
+                          <w:szCs w:val="56"/>
                         </w:rPr>
                         <w:t>First1</w:t>
                       </w:r>
@@ -304,8 +304,8 @@
                                 <w:b/>
                                 <w:bCs/>
                                 <w:color w:val="461D7C"/>
-                                <w:sz w:val="52"/>
-                                <w:szCs w:val="52"/>
+                                <w:sz w:val="56"/>
+                                <w:szCs w:val="56"/>
                               </w:rPr>
                             </w:pPr>
                             <w:r>
@@ -313,8 +313,8 @@
                                 <w:b/>
                                 <w:bCs/>
                                 <w:color w:val="461D7C"/>
-                                <w:sz w:val="52"/>
-                                <w:szCs w:val="52"/>
+                                <w:sz w:val="56"/>
+                                <w:szCs w:val="56"/>
                               </w:rPr>
                               <w:t>Last2</w:t>
                             </w:r>
@@ -323,8 +323,8 @@
                                 <w:b/>
                                 <w:bCs/>
                                 <w:color w:val="461D7C"/>
-                                <w:sz w:val="52"/>
-                                <w:szCs w:val="52"/>
+                                <w:sz w:val="56"/>
+                                <w:szCs w:val="56"/>
                               </w:rPr>
                               <w:t xml:space="preserve">, </w:t>
                             </w:r>
@@ -333,8 +333,8 @@
                                 <w:b/>
                                 <w:bCs/>
                                 <w:color w:val="461D7C"/>
-                                <w:sz w:val="52"/>
-                                <w:szCs w:val="52"/>
+                                <w:sz w:val="56"/>
+                                <w:szCs w:val="56"/>
                               </w:rPr>
                               <w:t>First2</w:t>
                             </w:r>
@@ -368,8 +368,8 @@
                           <w:b/>
                           <w:bCs/>
                           <w:color w:val="461D7C"/>
-                          <w:sz w:val="52"/>
-                          <w:szCs w:val="52"/>
+                          <w:sz w:val="56"/>
+                          <w:szCs w:val="56"/>
                         </w:rPr>
                       </w:pPr>
                       <w:r>
@@ -377,8 +377,8 @@
                           <w:b/>
                           <w:bCs/>
                           <w:color w:val="461D7C"/>
-                          <w:sz w:val="52"/>
-                          <w:szCs w:val="52"/>
+                          <w:sz w:val="56"/>
+                          <w:szCs w:val="56"/>
                         </w:rPr>
                         <w:t>Last2</w:t>
                       </w:r>
@@ -387,8 +387,8 @@
                           <w:b/>
                           <w:bCs/>
                           <w:color w:val="461D7C"/>
-                          <w:sz w:val="52"/>
-                          <w:szCs w:val="52"/>
+                          <w:sz w:val="56"/>
+                          <w:szCs w:val="56"/>
                         </w:rPr>
                         <w:t xml:space="preserve">, </w:t>
                       </w:r>
@@ -397,8 +397,8 @@
                           <w:b/>
                           <w:bCs/>
                           <w:color w:val="461D7C"/>
-                          <w:sz w:val="52"/>
-                          <w:szCs w:val="52"/>
+                          <w:sz w:val="56"/>
+                          <w:szCs w:val="56"/>
                         </w:rPr>
                         <w:t>First2</w:t>
                       </w:r>
@@ -475,8 +475,8 @@
                                 <w:b/>
                                 <w:bCs/>
                                 <w:color w:val="461D7C"/>
-                                <w:sz w:val="52"/>
-                                <w:szCs w:val="52"/>
+                                <w:sz w:val="56"/>
+                                <w:szCs w:val="56"/>
                               </w:rPr>
                             </w:pPr>
                             <w:r>
@@ -484,8 +484,8 @@
                                 <w:b/>
                                 <w:bCs/>
                                 <w:color w:val="461D7C"/>
-                                <w:sz w:val="52"/>
-                                <w:szCs w:val="52"/>
+                                <w:sz w:val="56"/>
+                                <w:szCs w:val="56"/>
                               </w:rPr>
                               <w:t>Last3</w:t>
                             </w:r>
@@ -494,8 +494,8 @@
                                 <w:b/>
                                 <w:bCs/>
                                 <w:color w:val="461D7C"/>
-                                <w:sz w:val="52"/>
-                                <w:szCs w:val="52"/>
+                                <w:sz w:val="56"/>
+                                <w:szCs w:val="56"/>
                               </w:rPr>
                               <w:t xml:space="preserve">, </w:t>
                             </w:r>
@@ -504,8 +504,8 @@
                                 <w:b/>
                                 <w:bCs/>
                                 <w:color w:val="461D7C"/>
-                                <w:sz w:val="52"/>
-                                <w:szCs w:val="52"/>
+                                <w:sz w:val="56"/>
+                                <w:szCs w:val="56"/>
                               </w:rPr>
                               <w:t>First3</w:t>
                             </w:r>
@@ -538,8 +538,8 @@
                           <w:b/>
                           <w:bCs/>
                           <w:color w:val="461D7C"/>
-                          <w:sz w:val="52"/>
-                          <w:szCs w:val="52"/>
+                          <w:sz w:val="56"/>
+                          <w:szCs w:val="56"/>
                         </w:rPr>
                       </w:pPr>
                       <w:r>
@@ -547,8 +547,8 @@
                           <w:b/>
                           <w:bCs/>
                           <w:color w:val="461D7C"/>
-                          <w:sz w:val="52"/>
-                          <w:szCs w:val="52"/>
+                          <w:sz w:val="56"/>
+                          <w:szCs w:val="56"/>
                         </w:rPr>
                         <w:t>Last3</w:t>
                       </w:r>
@@ -557,8 +557,8 @@
                           <w:b/>
                           <w:bCs/>
                           <w:color w:val="461D7C"/>
-                          <w:sz w:val="52"/>
-                          <w:szCs w:val="52"/>
+                          <w:sz w:val="56"/>
+                          <w:szCs w:val="56"/>
                         </w:rPr>
                         <w:t xml:space="preserve">, </w:t>
                       </w:r>
@@ -567,8 +567,8 @@
                           <w:b/>
                           <w:bCs/>
                           <w:color w:val="461D7C"/>
-                          <w:sz w:val="52"/>
-                          <w:szCs w:val="52"/>
+                          <w:sz w:val="56"/>
+                          <w:szCs w:val="56"/>
                         </w:rPr>
                         <w:t>First3</w:t>
                       </w:r>
@@ -646,8 +646,8 @@
                                 <w:b/>
                                 <w:bCs/>
                                 <w:color w:val="461D7C"/>
-                                <w:sz w:val="52"/>
-                                <w:szCs w:val="52"/>
+                                <w:sz w:val="56"/>
+                                <w:szCs w:val="56"/>
                               </w:rPr>
                             </w:pPr>
                             <w:r>
@@ -655,8 +655,8 @@
                                 <w:b/>
                                 <w:bCs/>
                                 <w:color w:val="461D7C"/>
-                                <w:sz w:val="52"/>
-                                <w:szCs w:val="52"/>
+                                <w:sz w:val="56"/>
+                                <w:szCs w:val="56"/>
                               </w:rPr>
                               <w:t>Last4</w:t>
                             </w:r>
@@ -665,8 +665,8 @@
                                 <w:b/>
                                 <w:bCs/>
                                 <w:color w:val="461D7C"/>
-                                <w:sz w:val="52"/>
-                                <w:szCs w:val="52"/>
+                                <w:sz w:val="56"/>
+                                <w:szCs w:val="56"/>
                               </w:rPr>
                               <w:t xml:space="preserve">, </w:t>
                             </w:r>
@@ -675,8 +675,8 @@
                                 <w:b/>
                                 <w:bCs/>
                                 <w:color w:val="461D7C"/>
-                                <w:sz w:val="52"/>
-                                <w:szCs w:val="52"/>
+                                <w:sz w:val="56"/>
+                                <w:szCs w:val="56"/>
                               </w:rPr>
                               <w:t>First4</w:t>
                             </w:r>
@@ -710,8 +710,8 @@
                           <w:b/>
                           <w:bCs/>
                           <w:color w:val="461D7C"/>
-                          <w:sz w:val="52"/>
-                          <w:szCs w:val="52"/>
+                          <w:sz w:val="56"/>
+                          <w:szCs w:val="56"/>
                         </w:rPr>
                       </w:pPr>
                       <w:r>
@@ -719,8 +719,8 @@
                           <w:b/>
                           <w:bCs/>
                           <w:color w:val="461D7C"/>
-                          <w:sz w:val="52"/>
-                          <w:szCs w:val="52"/>
+                          <w:sz w:val="56"/>
+                          <w:szCs w:val="56"/>
                         </w:rPr>
                         <w:t>Last4</w:t>
                       </w:r>
@@ -729,8 +729,8 @@
                           <w:b/>
                           <w:bCs/>
                           <w:color w:val="461D7C"/>
-                          <w:sz w:val="52"/>
-                          <w:szCs w:val="52"/>
+                          <w:sz w:val="56"/>
+                          <w:szCs w:val="56"/>
                         </w:rPr>
                         <w:t xml:space="preserve">, </w:t>
                       </w:r>
@@ -739,8 +739,8 @@
                           <w:b/>
                           <w:bCs/>
                           <w:color w:val="461D7C"/>
-                          <w:sz w:val="52"/>
-                          <w:szCs w:val="52"/>
+                          <w:sz w:val="56"/>
+                          <w:szCs w:val="56"/>
                         </w:rPr>
                         <w:t>First4</w:t>
                       </w:r>
@@ -819,8 +819,8 @@
                                 <w:b/>
                                 <w:bCs/>
                                 <w:color w:val="461D7C"/>
-                                <w:sz w:val="52"/>
-                                <w:szCs w:val="52"/>
+                                <w:sz w:val="56"/>
+                                <w:szCs w:val="56"/>
                               </w:rPr>
                             </w:pPr>
                             <w:r>
@@ -828,8 +828,8 @@
                                 <w:b/>
                                 <w:bCs/>
                                 <w:color w:val="461D7C"/>
-                                <w:sz w:val="52"/>
-                                <w:szCs w:val="52"/>
+                                <w:sz w:val="56"/>
+                                <w:szCs w:val="56"/>
                               </w:rPr>
                               <w:t>Last5</w:t>
                             </w:r>
@@ -838,8 +838,8 @@
                                 <w:b/>
                                 <w:bCs/>
                                 <w:color w:val="461D7C"/>
-                                <w:sz w:val="52"/>
-                                <w:szCs w:val="52"/>
+                                <w:sz w:val="56"/>
+                                <w:szCs w:val="56"/>
                               </w:rPr>
                               <w:t xml:space="preserve">, </w:t>
                             </w:r>
@@ -848,8 +848,8 @@
                                 <w:b/>
                                 <w:bCs/>
                                 <w:color w:val="461D7C"/>
-                                <w:sz w:val="52"/>
-                                <w:szCs w:val="52"/>
+                                <w:sz w:val="56"/>
+                                <w:szCs w:val="56"/>
                               </w:rPr>
                               <w:t>First5</w:t>
                             </w:r>
@@ -858,8 +858,8 @@
                                 <w:b/>
                                 <w:bCs/>
                                 <w:color w:val="461D7C"/>
-                                <w:sz w:val="52"/>
-                                <w:szCs w:val="52"/>
+                                <w:sz w:val="56"/>
+                                <w:szCs w:val="56"/>
                               </w:rPr>
                               <w:t xml:space="preserve"> </w:t>
                             </w:r>
@@ -893,8 +893,8 @@
                           <w:b/>
                           <w:bCs/>
                           <w:color w:val="461D7C"/>
-                          <w:sz w:val="52"/>
-                          <w:szCs w:val="52"/>
+                          <w:sz w:val="56"/>
+                          <w:szCs w:val="56"/>
                         </w:rPr>
                       </w:pPr>
                       <w:r>
@@ -902,8 +902,8 @@
                           <w:b/>
                           <w:bCs/>
                           <w:color w:val="461D7C"/>
-                          <w:sz w:val="52"/>
-                          <w:szCs w:val="52"/>
+                          <w:sz w:val="56"/>
+                          <w:szCs w:val="56"/>
                         </w:rPr>
                         <w:t>Last5</w:t>
                       </w:r>
@@ -912,8 +912,8 @@
                           <w:b/>
                           <w:bCs/>
                           <w:color w:val="461D7C"/>
-                          <w:sz w:val="52"/>
-                          <w:szCs w:val="52"/>
+                          <w:sz w:val="56"/>
+                          <w:szCs w:val="56"/>
                         </w:rPr>
                         <w:t xml:space="preserve">, </w:t>
                       </w:r>
@@ -922,8 +922,8 @@
                           <w:b/>
                           <w:bCs/>
                           <w:color w:val="461D7C"/>
-                          <w:sz w:val="52"/>
-                          <w:szCs w:val="52"/>
+                          <w:sz w:val="56"/>
+                          <w:szCs w:val="56"/>
                         </w:rPr>
                         <w:t>First5</w:t>
                       </w:r>
@@ -932,8 +932,8 @@
                           <w:b/>
                           <w:bCs/>
                           <w:color w:val="461D7C"/>
-                          <w:sz w:val="52"/>
-                          <w:szCs w:val="52"/>
+                          <w:sz w:val="56"/>
+                          <w:szCs w:val="56"/>
                         </w:rPr>
                         <w:t xml:space="preserve"> </w:t>
                       </w:r>
@@ -1012,8 +1012,8 @@
                                 <w:b/>
                                 <w:bCs/>
                                 <w:color w:val="461D7C"/>
-                                <w:sz w:val="52"/>
-                                <w:szCs w:val="52"/>
+                                <w:sz w:val="56"/>
+                                <w:szCs w:val="56"/>
                               </w:rPr>
                             </w:pPr>
                             <w:r>
@@ -1021,8 +1021,8 @@
                                 <w:b/>
                                 <w:bCs/>
                                 <w:color w:val="461D7C"/>
-                                <w:sz w:val="52"/>
-                                <w:szCs w:val="52"/>
+                                <w:sz w:val="56"/>
+                                <w:szCs w:val="56"/>
                               </w:rPr>
                               <w:t>Last6</w:t>
                             </w:r>
@@ -1031,8 +1031,8 @@
                                 <w:b/>
                                 <w:bCs/>
                                 <w:color w:val="461D7C"/>
-                                <w:sz w:val="52"/>
-                                <w:szCs w:val="52"/>
+                                <w:sz w:val="56"/>
+                                <w:szCs w:val="56"/>
                               </w:rPr>
                               <w:t xml:space="preserve">, </w:t>
                             </w:r>
@@ -1041,8 +1041,8 @@
                                 <w:b/>
                                 <w:bCs/>
                                 <w:color w:val="461D7C"/>
-                                <w:sz w:val="52"/>
-                                <w:szCs w:val="52"/>
+                                <w:sz w:val="56"/>
+                                <w:szCs w:val="56"/>
                               </w:rPr>
                               <w:t>First6</w:t>
                             </w:r>
@@ -1051,8 +1051,8 @@
                                 <w:b/>
                                 <w:bCs/>
                                 <w:color w:val="461D7C"/>
-                                <w:sz w:val="52"/>
-                                <w:szCs w:val="52"/>
+                                <w:sz w:val="56"/>
+                                <w:szCs w:val="56"/>
                               </w:rPr>
                               <w:t xml:space="preserve"> </w:t>
                             </w:r>
@@ -1086,8 +1086,8 @@
                           <w:b/>
                           <w:bCs/>
                           <w:color w:val="461D7C"/>
-                          <w:sz w:val="52"/>
-                          <w:szCs w:val="52"/>
+                          <w:sz w:val="56"/>
+                          <w:szCs w:val="56"/>
                         </w:rPr>
                       </w:pPr>
                       <w:r>
@@ -1095,8 +1095,8 @@
                           <w:b/>
                           <w:bCs/>
                           <w:color w:val="461D7C"/>
-                          <w:sz w:val="52"/>
-                          <w:szCs w:val="52"/>
+                          <w:sz w:val="56"/>
+                          <w:szCs w:val="56"/>
                         </w:rPr>
                         <w:t>Last6</w:t>
                       </w:r>
@@ -1105,8 +1105,8 @@
                           <w:b/>
                           <w:bCs/>
                           <w:color w:val="461D7C"/>
-                          <w:sz w:val="52"/>
-                          <w:szCs w:val="52"/>
+                          <w:sz w:val="56"/>
+                          <w:szCs w:val="56"/>
                         </w:rPr>
                         <w:t xml:space="preserve">, </w:t>
                       </w:r>
@@ -1115,8 +1115,8 @@
                           <w:b/>
                           <w:bCs/>
                           <w:color w:val="461D7C"/>
-                          <w:sz w:val="52"/>
-                          <w:szCs w:val="52"/>
+                          <w:sz w:val="56"/>
+                          <w:szCs w:val="56"/>
                         </w:rPr>
                         <w:t>First6</w:t>
                       </w:r>
@@ -1125,8 +1125,8 @@
                           <w:b/>
                           <w:bCs/>
                           <w:color w:val="461D7C"/>
-                          <w:sz w:val="52"/>
-                          <w:szCs w:val="52"/>
+                          <w:sz w:val="56"/>
+                          <w:szCs w:val="56"/>
                         </w:rPr>
                         <w:t xml:space="preserve"> </w:t>
                       </w:r>
@@ -1204,8 +1204,8 @@
                                 <w:b/>
                                 <w:bCs/>
                                 <w:color w:val="461D7C"/>
-                                <w:sz w:val="52"/>
-                                <w:szCs w:val="52"/>
+                                <w:sz w:val="56"/>
+                                <w:szCs w:val="56"/>
                               </w:rPr>
                             </w:pPr>
                             <w:r>
@@ -1213,8 +1213,8 @@
                                 <w:b/>
                                 <w:bCs/>
                                 <w:color w:val="461D7C"/>
-                                <w:sz w:val="52"/>
-                                <w:szCs w:val="52"/>
+                                <w:sz w:val="56"/>
+                                <w:szCs w:val="56"/>
                               </w:rPr>
                               <w:t>Last7</w:t>
                             </w:r>
@@ -1223,8 +1223,8 @@
                                 <w:b/>
                                 <w:bCs/>
                                 <w:color w:val="461D7C"/>
-                                <w:sz w:val="52"/>
-                                <w:szCs w:val="52"/>
+                                <w:sz w:val="56"/>
+                                <w:szCs w:val="56"/>
                               </w:rPr>
                               <w:t xml:space="preserve">, </w:t>
                             </w:r>
@@ -1233,8 +1233,8 @@
                                 <w:b/>
                                 <w:bCs/>
                                 <w:color w:val="461D7C"/>
-                                <w:sz w:val="52"/>
-                                <w:szCs w:val="52"/>
+                                <w:sz w:val="56"/>
+                                <w:szCs w:val="56"/>
                               </w:rPr>
                               <w:t>First7</w:t>
                             </w:r>
@@ -1268,8 +1268,8 @@
                           <w:b/>
                           <w:bCs/>
                           <w:color w:val="461D7C"/>
-                          <w:sz w:val="52"/>
-                          <w:szCs w:val="52"/>
+                          <w:sz w:val="56"/>
+                          <w:szCs w:val="56"/>
                         </w:rPr>
                       </w:pPr>
                       <w:r>
@@ -1277,8 +1277,8 @@
                           <w:b/>
                           <w:bCs/>
                           <w:color w:val="461D7C"/>
-                          <w:sz w:val="52"/>
-                          <w:szCs w:val="52"/>
+                          <w:sz w:val="56"/>
+                          <w:szCs w:val="56"/>
                         </w:rPr>
                         <w:t>Last7</w:t>
                       </w:r>
@@ -1287,8 +1287,8 @@
                           <w:b/>
                           <w:bCs/>
                           <w:color w:val="461D7C"/>
-                          <w:sz w:val="52"/>
-                          <w:szCs w:val="52"/>
+                          <w:sz w:val="56"/>
+                          <w:szCs w:val="56"/>
                         </w:rPr>
                         <w:t xml:space="preserve">, </w:t>
                       </w:r>
@@ -1297,8 +1297,8 @@
                           <w:b/>
                           <w:bCs/>
                           <w:color w:val="461D7C"/>
-                          <w:sz w:val="52"/>
-                          <w:szCs w:val="52"/>
+                          <w:sz w:val="56"/>
+                          <w:szCs w:val="56"/>
                         </w:rPr>
                         <w:t>First7</w:t>
                       </w:r>
@@ -1376,8 +1376,8 @@
                                 <w:b/>
                                 <w:bCs/>
                                 <w:color w:val="461D7C"/>
-                                <w:sz w:val="52"/>
-                                <w:szCs w:val="52"/>
+                                <w:sz w:val="56"/>
+                                <w:szCs w:val="56"/>
                               </w:rPr>
                             </w:pPr>
                             <w:r>
@@ -1385,8 +1385,8 @@
                                 <w:b/>
                                 <w:bCs/>
                                 <w:color w:val="461D7C"/>
-                                <w:sz w:val="52"/>
-                                <w:szCs w:val="52"/>
+                                <w:sz w:val="56"/>
+                                <w:szCs w:val="56"/>
                               </w:rPr>
                               <w:t>Last8</w:t>
                             </w:r>
@@ -1395,8 +1395,8 @@
                                 <w:b/>
                                 <w:bCs/>
                                 <w:color w:val="461D7C"/>
-                                <w:sz w:val="52"/>
-                                <w:szCs w:val="52"/>
+                                <w:sz w:val="56"/>
+                                <w:szCs w:val="56"/>
                               </w:rPr>
                               <w:t xml:space="preserve">, </w:t>
                             </w:r>
@@ -1405,8 +1405,8 @@
                                 <w:b/>
                                 <w:bCs/>
                                 <w:color w:val="461D7C"/>
-                                <w:sz w:val="52"/>
-                                <w:szCs w:val="52"/>
+                                <w:sz w:val="56"/>
+                                <w:szCs w:val="56"/>
                               </w:rPr>
                               <w:t>First8</w:t>
                             </w:r>
@@ -1440,8 +1440,8 @@
                           <w:b/>
                           <w:bCs/>
                           <w:color w:val="461D7C"/>
-                          <w:sz w:val="52"/>
-                          <w:szCs w:val="52"/>
+                          <w:sz w:val="56"/>
+                          <w:szCs w:val="56"/>
                         </w:rPr>
                       </w:pPr>
                       <w:r>
@@ -1449,8 +1449,8 @@
                           <w:b/>
                           <w:bCs/>
                           <w:color w:val="461D7C"/>
-                          <w:sz w:val="52"/>
-                          <w:szCs w:val="52"/>
+                          <w:sz w:val="56"/>
+                          <w:szCs w:val="56"/>
                         </w:rPr>
                         <w:t>Last8</w:t>
                       </w:r>
@@ -1459,8 +1459,8 @@
                           <w:b/>
                           <w:bCs/>
                           <w:color w:val="461D7C"/>
-                          <w:sz w:val="52"/>
-                          <w:szCs w:val="52"/>
+                          <w:sz w:val="56"/>
+                          <w:szCs w:val="56"/>
                         </w:rPr>
                         <w:t xml:space="preserve">, </w:t>
                       </w:r>
@@ -1469,8 +1469,8 @@
                           <w:b/>
                           <w:bCs/>
                           <w:color w:val="461D7C"/>
-                          <w:sz w:val="52"/>
-                          <w:szCs w:val="52"/>
+                          <w:sz w:val="56"/>
+                          <w:szCs w:val="56"/>
                         </w:rPr>
                         <w:t>First8</w:t>
                       </w:r>
@@ -1548,8 +1548,8 @@
                                 <w:b/>
                                 <w:bCs/>
                                 <w:color w:val="461D7C"/>
-                                <w:sz w:val="52"/>
-                                <w:szCs w:val="52"/>
+                                <w:sz w:val="56"/>
+                                <w:szCs w:val="56"/>
                               </w:rPr>
                             </w:pPr>
                             <w:r>
@@ -1557,8 +1557,8 @@
                                 <w:b/>
                                 <w:bCs/>
                                 <w:color w:val="461D7C"/>
-                                <w:sz w:val="52"/>
-                                <w:szCs w:val="52"/>
+                                <w:sz w:val="56"/>
+                                <w:szCs w:val="56"/>
                               </w:rPr>
                               <w:t>Last9</w:t>
                             </w:r>
@@ -1567,8 +1567,8 @@
                                 <w:b/>
                                 <w:bCs/>
                                 <w:color w:val="461D7C"/>
-                                <w:sz w:val="52"/>
-                                <w:szCs w:val="52"/>
+                                <w:sz w:val="56"/>
+                                <w:szCs w:val="56"/>
                               </w:rPr>
                               <w:t xml:space="preserve">, </w:t>
                             </w:r>
@@ -1577,8 +1577,8 @@
                                 <w:b/>
                                 <w:bCs/>
                                 <w:color w:val="461D7C"/>
-                                <w:sz w:val="52"/>
-                                <w:szCs w:val="52"/>
+                                <w:sz w:val="56"/>
+                                <w:szCs w:val="56"/>
                               </w:rPr>
                               <w:t>First9</w:t>
                             </w:r>
@@ -1612,8 +1612,8 @@
                           <w:b/>
                           <w:bCs/>
                           <w:color w:val="461D7C"/>
-                          <w:sz w:val="52"/>
-                          <w:szCs w:val="52"/>
+                          <w:sz w:val="56"/>
+                          <w:szCs w:val="56"/>
                         </w:rPr>
                       </w:pPr>
                       <w:r>
@@ -1621,8 +1621,8 @@
                           <w:b/>
                           <w:bCs/>
                           <w:color w:val="461D7C"/>
-                          <w:sz w:val="52"/>
-                          <w:szCs w:val="52"/>
+                          <w:sz w:val="56"/>
+                          <w:szCs w:val="56"/>
                         </w:rPr>
                         <w:t>Last9</w:t>
                       </w:r>
@@ -1631,8 +1631,8 @@
                           <w:b/>
                           <w:bCs/>
                           <w:color w:val="461D7C"/>
-                          <w:sz w:val="52"/>
-                          <w:szCs w:val="52"/>
+                          <w:sz w:val="56"/>
+                          <w:szCs w:val="56"/>
                         </w:rPr>
                         <w:t xml:space="preserve">, </w:t>
                       </w:r>
@@ -1641,8 +1641,8 @@
                           <w:b/>
                           <w:bCs/>
                           <w:color w:val="461D7C"/>
-                          <w:sz w:val="52"/>
-                          <w:szCs w:val="52"/>
+                          <w:sz w:val="56"/>
+                          <w:szCs w:val="56"/>
                         </w:rPr>
                         <w:t>First9</w:t>
                       </w:r>
@@ -1720,8 +1720,8 @@
                                 <w:b/>
                                 <w:bCs/>
                                 <w:color w:val="461D7C"/>
-                                <w:sz w:val="52"/>
-                                <w:szCs w:val="52"/>
+                                <w:sz w:val="56"/>
+                                <w:szCs w:val="56"/>
                               </w:rPr>
                             </w:pPr>
                             <w:r>
@@ -1729,8 +1729,8 @@
                                 <w:b/>
                                 <w:bCs/>
                                 <w:color w:val="461D7C"/>
-                                <w:sz w:val="52"/>
-                                <w:szCs w:val="52"/>
+                                <w:sz w:val="56"/>
+                                <w:szCs w:val="56"/>
                               </w:rPr>
                               <w:t>10Last</w:t>
                             </w:r>
@@ -1739,8 +1739,8 @@
                                 <w:b/>
                                 <w:bCs/>
                                 <w:color w:val="461D7C"/>
-                                <w:sz w:val="52"/>
-                                <w:szCs w:val="52"/>
+                                <w:sz w:val="56"/>
+                                <w:szCs w:val="56"/>
                               </w:rPr>
                               <w:t xml:space="preserve">, </w:t>
                             </w:r>
@@ -1749,8 +1749,8 @@
                                 <w:b/>
                                 <w:bCs/>
                                 <w:color w:val="461D7C"/>
-                                <w:sz w:val="52"/>
-                                <w:szCs w:val="52"/>
+                                <w:sz w:val="56"/>
+                                <w:szCs w:val="56"/>
                               </w:rPr>
                               <w:t>10First</w:t>
                             </w:r>
@@ -1784,8 +1784,8 @@
                           <w:b/>
                           <w:bCs/>
                           <w:color w:val="461D7C"/>
-                          <w:sz w:val="52"/>
-                          <w:szCs w:val="52"/>
+                          <w:sz w:val="56"/>
+                          <w:szCs w:val="56"/>
                         </w:rPr>
                       </w:pPr>
                       <w:r>
@@ -1793,8 +1793,8 @@
                           <w:b/>
                           <w:bCs/>
                           <w:color w:val="461D7C"/>
-                          <w:sz w:val="52"/>
-                          <w:szCs w:val="52"/>
+                          <w:sz w:val="56"/>
+                          <w:szCs w:val="56"/>
                         </w:rPr>
                         <w:t>10Last</w:t>
                       </w:r>
@@ -1803,8 +1803,8 @@
                           <w:b/>
                           <w:bCs/>
                           <w:color w:val="461D7C"/>
-                          <w:sz w:val="52"/>
-                          <w:szCs w:val="52"/>
+                          <w:sz w:val="56"/>
+                          <w:szCs w:val="56"/>
                         </w:rPr>
                         <w:t xml:space="preserve">, </w:t>
                       </w:r>
@@ -1813,8 +1813,8 @@
                           <w:b/>
                           <w:bCs/>
                           <w:color w:val="461D7C"/>
-                          <w:sz w:val="52"/>
-                          <w:szCs w:val="52"/>
+                          <w:sz w:val="56"/>
+                          <w:szCs w:val="56"/>
                         </w:rPr>
                         <w:t>10First</w:t>
                       </w:r>
@@ -1891,15 +1891,15 @@
                             <w:pPr>
                               <w:jc w:val="center"/>
                               <w:rPr>
-                                <w:sz w:val="26"/>
-                                <w:szCs w:val="26"/>
+                                <w:sz w:val="30"/>
+                                <w:szCs w:val="30"/>
                               </w:rPr>
                             </w:pPr>
                             <w:r>
                               <w:rPr>
                                 <w:color w:val="461D7C"/>
-                                <w:sz w:val="48"/>
-                                <w:szCs w:val="48"/>
+                                <w:sz w:val="52"/>
+                                <w:szCs w:val="52"/>
                               </w:rPr>
                               <w:t>RN1</w:t>
                             </w:r>
@@ -1930,15 +1930,15 @@
                       <w:pPr>
                         <w:jc w:val="center"/>
                         <w:rPr>
-                          <w:sz w:val="26"/>
-                          <w:szCs w:val="26"/>
+                          <w:sz w:val="30"/>
+                          <w:szCs w:val="30"/>
                         </w:rPr>
                       </w:pPr>
                       <w:r>
                         <w:rPr>
                           <w:color w:val="461D7C"/>
-                          <w:sz w:val="48"/>
-                          <w:szCs w:val="48"/>
+                          <w:sz w:val="52"/>
+                          <w:szCs w:val="52"/>
                         </w:rPr>
                         <w:t>RN1</w:t>
                       </w:r>
@@ -2014,15 +2014,15 @@
                             <w:pPr>
                               <w:jc w:val="center"/>
                               <w:rPr>
-                                <w:sz w:val="26"/>
-                                <w:szCs w:val="26"/>
+                                <w:sz w:val="30"/>
+                                <w:szCs w:val="30"/>
                               </w:rPr>
                             </w:pPr>
                             <w:r>
                               <w:rPr>
                                 <w:color w:val="461D7C"/>
-                                <w:sz w:val="48"/>
-                                <w:szCs w:val="48"/>
+                                <w:sz w:val="52"/>
+                                <w:szCs w:val="52"/>
                               </w:rPr>
                               <w:t>RN2</w:t>
                             </w:r>
@@ -2053,15 +2053,15 @@
                       <w:pPr>
                         <w:jc w:val="center"/>
                         <w:rPr>
-                          <w:sz w:val="26"/>
-                          <w:szCs w:val="26"/>
+                          <w:sz w:val="30"/>
+                          <w:szCs w:val="30"/>
                         </w:rPr>
                       </w:pPr>
                       <w:r>
                         <w:rPr>
                           <w:color w:val="461D7C"/>
-                          <w:sz w:val="48"/>
-                          <w:szCs w:val="48"/>
+                          <w:sz w:val="52"/>
+                          <w:szCs w:val="52"/>
                         </w:rPr>
                         <w:t>RN2</w:t>
                       </w:r>
@@ -2137,15 +2137,15 @@
                             <w:pPr>
                               <w:jc w:val="center"/>
                               <w:rPr>
-                                <w:sz w:val="26"/>
-                                <w:szCs w:val="26"/>
+                                <w:sz w:val="30"/>
+                                <w:szCs w:val="30"/>
                               </w:rPr>
                             </w:pPr>
                             <w:r>
                               <w:rPr>
                                 <w:color w:val="461D7C"/>
-                                <w:sz w:val="48"/>
-                                <w:szCs w:val="48"/>
+                                <w:sz w:val="52"/>
+                                <w:szCs w:val="52"/>
                               </w:rPr>
                               <w:t>RN3</w:t>
                             </w:r>
@@ -2176,15 +2176,15 @@
                       <w:pPr>
                         <w:jc w:val="center"/>
                         <w:rPr>
-                          <w:sz w:val="26"/>
-                          <w:szCs w:val="26"/>
+                          <w:sz w:val="30"/>
+                          <w:szCs w:val="30"/>
                         </w:rPr>
                       </w:pPr>
                       <w:r>
                         <w:rPr>
                           <w:color w:val="461D7C"/>
-                          <w:sz w:val="48"/>
-                          <w:szCs w:val="48"/>
+                          <w:sz w:val="52"/>
+                          <w:szCs w:val="52"/>
                         </w:rPr>
                         <w:t>RN3</w:t>
                       </w:r>
@@ -2260,15 +2260,15 @@
                             <w:pPr>
                               <w:jc w:val="center"/>
                               <w:rPr>
-                                <w:sz w:val="26"/>
-                                <w:szCs w:val="26"/>
+                                <w:sz w:val="30"/>
+                                <w:szCs w:val="30"/>
                               </w:rPr>
                             </w:pPr>
                             <w:r>
                               <w:rPr>
                                 <w:color w:val="461D7C"/>
-                                <w:sz w:val="48"/>
-                                <w:szCs w:val="48"/>
+                                <w:sz w:val="52"/>
+                                <w:szCs w:val="52"/>
                               </w:rPr>
                               <w:t>RN4</w:t>
                             </w:r>
@@ -2299,15 +2299,15 @@
                       <w:pPr>
                         <w:jc w:val="center"/>
                         <w:rPr>
-                          <w:sz w:val="26"/>
-                          <w:szCs w:val="26"/>
+                          <w:sz w:val="30"/>
+                          <w:szCs w:val="30"/>
                         </w:rPr>
                       </w:pPr>
                       <w:r>
                         <w:rPr>
                           <w:color w:val="461D7C"/>
-                          <w:sz w:val="48"/>
-                          <w:szCs w:val="48"/>
+                          <w:sz w:val="52"/>
+                          <w:szCs w:val="52"/>
                         </w:rPr>
                         <w:t>RN4</w:t>
                       </w:r>
@@ -2383,15 +2383,15 @@
                             <w:pPr>
                               <w:jc w:val="center"/>
                               <w:rPr>
-                                <w:sz w:val="26"/>
-                                <w:szCs w:val="26"/>
+                                <w:sz w:val="30"/>
+                                <w:szCs w:val="30"/>
                               </w:rPr>
                             </w:pPr>
                             <w:r>
                               <w:rPr>
                                 <w:color w:val="461D7C"/>
-                                <w:sz w:val="48"/>
-                                <w:szCs w:val="48"/>
+                                <w:sz w:val="52"/>
+                                <w:szCs w:val="52"/>
                               </w:rPr>
                               <w:t>RN5</w:t>
                             </w:r>
@@ -2422,15 +2422,15 @@
                       <w:pPr>
                         <w:jc w:val="center"/>
                         <w:rPr>
-                          <w:sz w:val="26"/>
-                          <w:szCs w:val="26"/>
+                          <w:sz w:val="30"/>
+                          <w:szCs w:val="30"/>
                         </w:rPr>
                       </w:pPr>
                       <w:r>
                         <w:rPr>
                           <w:color w:val="461D7C"/>
-                          <w:sz w:val="48"/>
-                          <w:szCs w:val="48"/>
+                          <w:sz w:val="52"/>
+                          <w:szCs w:val="52"/>
                         </w:rPr>
                         <w:t>RN5</w:t>
                       </w:r>
@@ -2506,15 +2506,15 @@
                             <w:pPr>
                               <w:jc w:val="center"/>
                               <w:rPr>
-                                <w:sz w:val="26"/>
-                                <w:szCs w:val="26"/>
+                                <w:sz w:val="30"/>
+                                <w:szCs w:val="30"/>
                               </w:rPr>
                             </w:pPr>
                             <w:r>
                               <w:rPr>
                                 <w:color w:val="461D7C"/>
-                                <w:sz w:val="48"/>
-                                <w:szCs w:val="48"/>
+                                <w:sz w:val="52"/>
+                                <w:szCs w:val="52"/>
                               </w:rPr>
                               <w:t>RN6</w:t>
                             </w:r>
@@ -2545,15 +2545,15 @@
                       <w:pPr>
                         <w:jc w:val="center"/>
                         <w:rPr>
-                          <w:sz w:val="26"/>
-                          <w:szCs w:val="26"/>
+                          <w:sz w:val="30"/>
+                          <w:szCs w:val="30"/>
                         </w:rPr>
                       </w:pPr>
                       <w:r>
                         <w:rPr>
                           <w:color w:val="461D7C"/>
-                          <w:sz w:val="48"/>
-                          <w:szCs w:val="48"/>
+                          <w:sz w:val="52"/>
+                          <w:szCs w:val="52"/>
                         </w:rPr>
                         <w:t>RN6</w:t>
                       </w:r>
@@ -3087,15 +3087,15 @@
                             <w:pPr>
                               <w:jc w:val="center"/>
                               <w:rPr>
-                                <w:sz w:val="26"/>
-                                <w:szCs w:val="26"/>
+                                <w:sz w:val="30"/>
+                                <w:szCs w:val="30"/>
                               </w:rPr>
                             </w:pPr>
                             <w:r>
                               <w:rPr>
                                 <w:color w:val="461D7C"/>
-                                <w:sz w:val="48"/>
-                                <w:szCs w:val="48"/>
+                                <w:sz w:val="52"/>
+                                <w:szCs w:val="52"/>
                               </w:rPr>
                               <w:t>RN7</w:t>
                             </w:r>
@@ -3126,15 +3126,15 @@
                       <w:pPr>
                         <w:jc w:val="center"/>
                         <w:rPr>
-                          <w:sz w:val="26"/>
-                          <w:szCs w:val="26"/>
+                          <w:sz w:val="30"/>
+                          <w:szCs w:val="30"/>
                         </w:rPr>
                       </w:pPr>
                       <w:r>
                         <w:rPr>
                           <w:color w:val="461D7C"/>
-                          <w:sz w:val="48"/>
-                          <w:szCs w:val="48"/>
+                          <w:sz w:val="52"/>
+                          <w:szCs w:val="52"/>
                         </w:rPr>
                         <w:t>RN7</w:t>
                       </w:r>
@@ -3210,15 +3210,15 @@
                             <w:pPr>
                               <w:jc w:val="center"/>
                               <w:rPr>
-                                <w:sz w:val="26"/>
-                                <w:szCs w:val="26"/>
+                                <w:sz w:val="30"/>
+                                <w:szCs w:val="30"/>
                               </w:rPr>
                             </w:pPr>
                             <w:r>
                               <w:rPr>
                                 <w:color w:val="461D7C"/>
-                                <w:sz w:val="48"/>
-                                <w:szCs w:val="48"/>
+                                <w:sz w:val="52"/>
+                                <w:szCs w:val="52"/>
                               </w:rPr>
                               <w:t>RN8</w:t>
                             </w:r>
@@ -3249,15 +3249,15 @@
                       <w:pPr>
                         <w:jc w:val="center"/>
                         <w:rPr>
-                          <w:sz w:val="26"/>
-                          <w:szCs w:val="26"/>
+                          <w:sz w:val="30"/>
+                          <w:szCs w:val="30"/>
                         </w:rPr>
                       </w:pPr>
                       <w:r>
                         <w:rPr>
                           <w:color w:val="461D7C"/>
-                          <w:sz w:val="48"/>
-                          <w:szCs w:val="48"/>
+                          <w:sz w:val="52"/>
+                          <w:szCs w:val="52"/>
                         </w:rPr>
                         <w:t>RN8</w:t>
                       </w:r>
@@ -3333,15 +3333,15 @@
                             <w:pPr>
                               <w:jc w:val="center"/>
                               <w:rPr>
-                                <w:sz w:val="26"/>
-                                <w:szCs w:val="26"/>
+                                <w:sz w:val="30"/>
+                                <w:szCs w:val="30"/>
                               </w:rPr>
                             </w:pPr>
                             <w:r>
                               <w:rPr>
                                 <w:color w:val="461D7C"/>
-                                <w:sz w:val="48"/>
-                                <w:szCs w:val="48"/>
+                                <w:sz w:val="52"/>
+                                <w:szCs w:val="52"/>
                               </w:rPr>
                               <w:t>RN9</w:t>
                             </w:r>
@@ -3372,15 +3372,15 @@
                       <w:pPr>
                         <w:jc w:val="center"/>
                         <w:rPr>
-                          <w:sz w:val="26"/>
-                          <w:szCs w:val="26"/>
+                          <w:sz w:val="30"/>
+                          <w:szCs w:val="30"/>
                         </w:rPr>
                       </w:pPr>
                       <w:r>
                         <w:rPr>
                           <w:color w:val="461D7C"/>
-                          <w:sz w:val="48"/>
-                          <w:szCs w:val="48"/>
+                          <w:sz w:val="52"/>
+                          <w:szCs w:val="52"/>
                         </w:rPr>
                         <w:t>RN9</w:t>
                       </w:r>
@@ -3455,15 +3455,15 @@
                             <w:pPr>
                               <w:jc w:val="center"/>
                               <w:rPr>
-                                <w:sz w:val="26"/>
-                                <w:szCs w:val="26"/>
+                                <w:sz w:val="30"/>
+                                <w:szCs w:val="30"/>
                               </w:rPr>
                             </w:pPr>
                             <w:r>
                               <w:rPr>
                                 <w:color w:val="461D7C"/>
-                                <w:sz w:val="48"/>
-                                <w:szCs w:val="48"/>
+                                <w:sz w:val="52"/>
+                                <w:szCs w:val="52"/>
                               </w:rPr>
                               <w:t>10RN</w:t>
                             </w:r>
@@ -3494,15 +3494,15 @@
                       <w:pPr>
                         <w:jc w:val="center"/>
                         <w:rPr>
-                          <w:sz w:val="26"/>
-                          <w:szCs w:val="26"/>
+                          <w:sz w:val="30"/>
+                          <w:szCs w:val="30"/>
                         </w:rPr>
                       </w:pPr>
                       <w:r>
                         <w:rPr>
                           <w:color w:val="461D7C"/>
-                          <w:sz w:val="48"/>
-                          <w:szCs w:val="48"/>
+                          <w:sz w:val="52"/>
+                          <w:szCs w:val="52"/>
                         </w:rPr>
                         <w:t>10RN</w:t>
                       </w:r>

</xml_diff>